<commit_message>
updates to sprint 4 and 5 docs
</commit_message>
<xml_diff>
--- a/documents/Deliverable_3/FlyingMongeese_Deliverable_3_SprintReview_4.docx
+++ b/documents/Deliverable_3/FlyingMongeese_Deliverable_3_SprintReview_4.docx
@@ -137,7 +137,15 @@
           <w:sz w:val="24"/>
           <w:szCs w:val="24"/>
         </w:rPr>
-        <w:t xml:space="preserve"> of password was done</w:t>
+        <w:t xml:space="preserve"> of passwor</w:t>
+      </w:r>
+      <w:r>
+        <w:rPr>
+          <w:rFonts w:ascii="Times New Roman" w:eastAsia="Times New Roman" w:hAnsi="Times New Roman" w:cs="Times New Roman"/>
+          <w:sz w:val="24"/>
+          <w:szCs w:val="24"/>
+        </w:rPr>
+        <w:t>ds in the database was completed.</w:t>
       </w:r>
     </w:p>
     <w:p>
@@ -168,15 +176,39 @@
           <w:sz w:val="24"/>
           <w:szCs w:val="24"/>
         </w:rPr>
-        <w:t xml:space="preserve">Create </w:t>
-      </w:r>
-      <w:r>
-        <w:rPr>
-          <w:rFonts w:ascii="Times New Roman" w:eastAsia="Times New Roman" w:hAnsi="Times New Roman" w:cs="Times New Roman"/>
-          <w:sz w:val="24"/>
-          <w:szCs w:val="24"/>
-        </w:rPr>
-        <w:t xml:space="preserve">individual operation </w:t>
+        <w:t>Create</w:t>
+      </w:r>
+      <w:r>
+        <w:rPr>
+          <w:rFonts w:ascii="Times New Roman" w:eastAsia="Times New Roman" w:hAnsi="Times New Roman" w:cs="Times New Roman"/>
+          <w:sz w:val="24"/>
+          <w:szCs w:val="24"/>
+        </w:rPr>
+        <w:t>d distinct</w:t>
+      </w:r>
+      <w:r>
+        <w:rPr>
+          <w:rFonts w:ascii="Times New Roman" w:eastAsia="Times New Roman" w:hAnsi="Times New Roman" w:cs="Times New Roman"/>
+          <w:sz w:val="24"/>
+          <w:szCs w:val="24"/>
+        </w:rPr>
+        <w:t xml:space="preserve"> </w:t>
+      </w:r>
+      <w:r>
+        <w:rPr>
+          <w:rFonts w:ascii="Times New Roman" w:eastAsia="Times New Roman" w:hAnsi="Times New Roman" w:cs="Times New Roman"/>
+          <w:sz w:val="24"/>
+          <w:szCs w:val="24"/>
+        </w:rPr>
+        <w:t>home</w:t>
+      </w:r>
+      <w:r>
+        <w:rPr>
+          <w:rFonts w:ascii="Times New Roman" w:eastAsia="Times New Roman" w:hAnsi="Times New Roman" w:cs="Times New Roman"/>
+          <w:sz w:val="24"/>
+          <w:szCs w:val="24"/>
+        </w:rPr>
+        <w:t xml:space="preserve"> </w:t>
       </w:r>
       <w:r>
         <w:rPr>
@@ -216,7 +248,71 @@
           <w:sz w:val="24"/>
           <w:szCs w:val="24"/>
         </w:rPr>
-        <w:t>Create individual operation page for owns.</w:t>
+        <w:t>Create</w:t>
+      </w:r>
+      <w:r>
+        <w:rPr>
+          <w:rFonts w:ascii="Times New Roman" w:eastAsia="Times New Roman" w:hAnsi="Times New Roman" w:cs="Times New Roman"/>
+          <w:sz w:val="24"/>
+          <w:szCs w:val="24"/>
+        </w:rPr>
+        <w:t>d</w:t>
+      </w:r>
+      <w:r>
+        <w:rPr>
+          <w:rFonts w:ascii="Times New Roman" w:eastAsia="Times New Roman" w:hAnsi="Times New Roman" w:cs="Times New Roman"/>
+          <w:sz w:val="24"/>
+          <w:szCs w:val="24"/>
+        </w:rPr>
+        <w:t xml:space="preserve"> </w:t>
+      </w:r>
+      <w:r>
+        <w:rPr>
+          <w:rFonts w:ascii="Times New Roman" w:eastAsia="Times New Roman" w:hAnsi="Times New Roman" w:cs="Times New Roman"/>
+          <w:sz w:val="24"/>
+          <w:szCs w:val="24"/>
+        </w:rPr>
+        <w:t>distinct</w:t>
+      </w:r>
+      <w:r>
+        <w:rPr>
+          <w:rFonts w:ascii="Times New Roman" w:eastAsia="Times New Roman" w:hAnsi="Times New Roman" w:cs="Times New Roman"/>
+          <w:sz w:val="24"/>
+          <w:szCs w:val="24"/>
+        </w:rPr>
+        <w:t xml:space="preserve"> </w:t>
+      </w:r>
+      <w:r>
+        <w:rPr>
+          <w:rFonts w:ascii="Times New Roman" w:eastAsia="Times New Roman" w:hAnsi="Times New Roman" w:cs="Times New Roman"/>
+          <w:sz w:val="24"/>
+          <w:szCs w:val="24"/>
+        </w:rPr>
+        <w:t>home</w:t>
+      </w:r>
+      <w:r>
+        <w:rPr>
+          <w:rFonts w:ascii="Times New Roman" w:eastAsia="Times New Roman" w:hAnsi="Times New Roman" w:cs="Times New Roman"/>
+          <w:sz w:val="24"/>
+          <w:szCs w:val="24"/>
+        </w:rPr>
+        <w:t xml:space="preserve"> page for own</w:t>
+      </w:r>
+      <w:r>
+        <w:rPr>
+          <w:rFonts w:ascii="Times New Roman" w:eastAsia="Times New Roman" w:hAnsi="Times New Roman" w:cs="Times New Roman"/>
+          <w:sz w:val="24"/>
+          <w:szCs w:val="24"/>
+        </w:rPr>
+        <w:t>er</w:t>
+      </w:r>
+      <w:r>
+        <w:rPr>
+          <w:rFonts w:ascii="Times New Roman" w:eastAsia="Times New Roman" w:hAnsi="Times New Roman" w:cs="Times New Roman"/>
+          <w:sz w:val="24"/>
+          <w:szCs w:val="24"/>
+        </w:rPr>
+        <w:t>.</w:t>
       </w:r>
     </w:p>
     <w:p>
@@ -288,7 +384,39 @@
           <w:sz w:val="24"/>
           <w:szCs w:val="24"/>
         </w:rPr>
-        <w:t xml:space="preserve"> and create pages for different positions</w:t>
+        <w:t xml:space="preserve"> issues</w:t>
+      </w:r>
+      <w:r>
+        <w:rPr>
+          <w:rFonts w:ascii="Times New Roman" w:eastAsia="Times New Roman" w:hAnsi="Times New Roman" w:cs="Times New Roman"/>
+          <w:sz w:val="24"/>
+          <w:szCs w:val="24"/>
+        </w:rPr>
+        <w:t xml:space="preserve"> and create</w:t>
+      </w:r>
+      <w:r>
+        <w:rPr>
+          <w:rFonts w:ascii="Times New Roman" w:eastAsia="Times New Roman" w:hAnsi="Times New Roman" w:cs="Times New Roman"/>
+          <w:sz w:val="24"/>
+          <w:szCs w:val="24"/>
+        </w:rPr>
+        <w:t>d</w:t>
+      </w:r>
+      <w:r>
+        <w:rPr>
+          <w:rFonts w:ascii="Times New Roman" w:eastAsia="Times New Roman" w:hAnsi="Times New Roman" w:cs="Times New Roman"/>
+          <w:sz w:val="24"/>
+          <w:szCs w:val="24"/>
+        </w:rPr>
+        <w:t xml:space="preserve"> pages for different</w:t>
+      </w:r>
+      <w:r>
+        <w:rPr>
+          <w:rFonts w:ascii="Times New Roman" w:eastAsia="Times New Roman" w:hAnsi="Times New Roman" w:cs="Times New Roman"/>
+          <w:sz w:val="24"/>
+          <w:szCs w:val="24"/>
+        </w:rPr>
+        <w:t xml:space="preserve"> account roles.</w:t>
       </w:r>
     </w:p>
     <w:p>
@@ -352,7 +480,39 @@
           <w:sz w:val="24"/>
           <w:szCs w:val="24"/>
         </w:rPr>
-        <w:t>Frontend team can switch difference screens.</w:t>
+        <w:t>Front</w:t>
+      </w:r>
+      <w:r>
+        <w:rPr>
+          <w:rFonts w:ascii="Times New Roman" w:eastAsia="Times New Roman" w:hAnsi="Times New Roman" w:cs="Times New Roman"/>
+          <w:sz w:val="24"/>
+          <w:szCs w:val="24"/>
+        </w:rPr>
+        <w:t>-</w:t>
+      </w:r>
+      <w:r>
+        <w:rPr>
+          <w:rFonts w:ascii="Times New Roman" w:eastAsia="Times New Roman" w:hAnsi="Times New Roman" w:cs="Times New Roman"/>
+          <w:sz w:val="24"/>
+          <w:szCs w:val="24"/>
+        </w:rPr>
+        <w:t xml:space="preserve">end team can switch </w:t>
+      </w:r>
+      <w:r>
+        <w:rPr>
+          <w:rFonts w:ascii="Times New Roman" w:eastAsia="Times New Roman" w:hAnsi="Times New Roman" w:cs="Times New Roman"/>
+          <w:sz w:val="24"/>
+          <w:szCs w:val="24"/>
+        </w:rPr>
+        <w:t xml:space="preserve">between previous </w:t>
+      </w:r>
+      <w:r>
+        <w:rPr>
+          <w:rFonts w:ascii="Times New Roman" w:eastAsia="Times New Roman" w:hAnsi="Times New Roman" w:cs="Times New Roman"/>
+          <w:sz w:val="24"/>
+          <w:szCs w:val="24"/>
+        </w:rPr>
+        <w:t>screens.</w:t>
       </w:r>
     </w:p>
     <w:p>
@@ -391,7 +551,39 @@
           <w:sz w:val="24"/>
           <w:szCs w:val="24"/>
         </w:rPr>
-        <w:t xml:space="preserve">hen user created an account or logged in, the password will be encrypted for comparing or storing in the database. </w:t>
+        <w:t>hen user created an account or logged in</w:t>
+      </w:r>
+      <w:r>
+        <w:rPr>
+          <w:rFonts w:ascii="Times New Roman" w:eastAsia="Times New Roman" w:hAnsi="Times New Roman" w:cs="Times New Roman"/>
+          <w:sz w:val="24"/>
+          <w:szCs w:val="24"/>
+        </w:rPr>
+        <w:t>. T</w:t>
+      </w:r>
+      <w:r>
+        <w:rPr>
+          <w:rFonts w:ascii="Times New Roman" w:eastAsia="Times New Roman" w:hAnsi="Times New Roman" w:cs="Times New Roman"/>
+          <w:sz w:val="24"/>
+          <w:szCs w:val="24"/>
+        </w:rPr>
+        <w:t>he password will</w:t>
+      </w:r>
+      <w:r>
+        <w:rPr>
+          <w:rFonts w:ascii="Times New Roman" w:eastAsia="Times New Roman" w:hAnsi="Times New Roman" w:cs="Times New Roman"/>
+          <w:sz w:val="24"/>
+          <w:szCs w:val="24"/>
+        </w:rPr>
+        <w:t xml:space="preserve"> now</w:t>
+      </w:r>
+      <w:r>
+        <w:rPr>
+          <w:rFonts w:ascii="Times New Roman" w:eastAsia="Times New Roman" w:hAnsi="Times New Roman" w:cs="Times New Roman"/>
+          <w:sz w:val="24"/>
+          <w:szCs w:val="24"/>
+        </w:rPr>
+        <w:t xml:space="preserve"> be encrypted for comparing or storing in the database. </w:t>
       </w:r>
     </w:p>
     <w:p>
@@ -504,7 +696,47 @@
           <w:sz w:val="24"/>
           <w:szCs w:val="24"/>
         </w:rPr>
-        <w:t>The password in the database was encrypted.</w:t>
+        <w:t>Account</w:t>
+      </w:r>
+      <w:r>
+        <w:rPr>
+          <w:rFonts w:ascii="Times New Roman" w:eastAsia="Times New Roman" w:hAnsi="Times New Roman" w:cs="Times New Roman"/>
+          <w:sz w:val="24"/>
+          <w:szCs w:val="24"/>
+        </w:rPr>
+        <w:t xml:space="preserve"> password</w:t>
+      </w:r>
+      <w:r>
+        <w:rPr>
+          <w:rFonts w:ascii="Times New Roman" w:eastAsia="Times New Roman" w:hAnsi="Times New Roman" w:cs="Times New Roman"/>
+          <w:sz w:val="24"/>
+          <w:szCs w:val="24"/>
+        </w:rPr>
+        <w:t>s</w:t>
+      </w:r>
+      <w:r>
+        <w:rPr>
+          <w:rFonts w:ascii="Times New Roman" w:eastAsia="Times New Roman" w:hAnsi="Times New Roman" w:cs="Times New Roman"/>
+          <w:sz w:val="24"/>
+          <w:szCs w:val="24"/>
+        </w:rPr>
+        <w:t xml:space="preserve"> in the database </w:t>
+      </w:r>
+      <w:r>
+        <w:rPr>
+          <w:rFonts w:ascii="Times New Roman" w:eastAsia="Times New Roman" w:hAnsi="Times New Roman" w:cs="Times New Roman"/>
+          <w:sz w:val="24"/>
+          <w:szCs w:val="24"/>
+        </w:rPr>
+        <w:t>are now</w:t>
+      </w:r>
+      <w:r>
+        <w:rPr>
+          <w:rFonts w:ascii="Times New Roman" w:eastAsia="Times New Roman" w:hAnsi="Times New Roman" w:cs="Times New Roman"/>
+          <w:sz w:val="24"/>
+          <w:szCs w:val="24"/>
+        </w:rPr>
+        <w:t xml:space="preserve"> encrypted.</w:t>
       </w:r>
     </w:p>
     <w:p>
@@ -535,15 +767,15 @@
           <w:sz w:val="24"/>
           <w:szCs w:val="24"/>
         </w:rPr>
-        <w:t>Employees and owners will go to different screen</w:t>
-      </w:r>
-      <w:r>
-        <w:rPr>
-          <w:rFonts w:ascii="Times New Roman" w:eastAsia="Times New Roman" w:hAnsi="Times New Roman" w:cs="Times New Roman"/>
-          <w:sz w:val="24"/>
-          <w:szCs w:val="24"/>
-        </w:rPr>
-        <w:t>s</w:t>
+        <w:t xml:space="preserve">Employees and owners will go to different </w:t>
+      </w:r>
+      <w:r>
+        <w:rPr>
+          <w:rFonts w:ascii="Times New Roman" w:eastAsia="Times New Roman" w:hAnsi="Times New Roman" w:cs="Times New Roman"/>
+          <w:sz w:val="24"/>
+          <w:szCs w:val="24"/>
+        </w:rPr>
+        <w:t>home pages</w:t>
       </w:r>
       <w:r>
         <w:rPr>
@@ -726,7 +958,79 @@
           <w:sz w:val="24"/>
           <w:szCs w:val="24"/>
         </w:rPr>
-        <w:t>Return average gross sale from backend methods</w:t>
+        <w:t>Return average gross sale</w:t>
+      </w:r>
+      <w:r>
+        <w:rPr>
+          <w:rFonts w:ascii="Times New Roman" w:eastAsia="Times New Roman" w:hAnsi="Times New Roman" w:cs="Times New Roman"/>
+          <w:sz w:val="24"/>
+          <w:szCs w:val="24"/>
+        </w:rPr>
+        <w:t>s</w:t>
+      </w:r>
+      <w:r>
+        <w:rPr>
+          <w:rFonts w:ascii="Times New Roman" w:eastAsia="Times New Roman" w:hAnsi="Times New Roman" w:cs="Times New Roman"/>
+          <w:sz w:val="24"/>
+          <w:szCs w:val="24"/>
+        </w:rPr>
+        <w:t xml:space="preserve"> </w:t>
+      </w:r>
+      <w:r>
+        <w:rPr>
+          <w:rFonts w:ascii="Times New Roman" w:eastAsia="Times New Roman" w:hAnsi="Times New Roman" w:cs="Times New Roman"/>
+          <w:sz w:val="24"/>
+          <w:szCs w:val="24"/>
+        </w:rPr>
+        <w:t>using data from</w:t>
+      </w:r>
+      <w:r>
+        <w:rPr>
+          <w:rFonts w:ascii="Times New Roman" w:eastAsia="Times New Roman" w:hAnsi="Times New Roman" w:cs="Times New Roman"/>
+          <w:sz w:val="24"/>
+          <w:szCs w:val="24"/>
+        </w:rPr>
+        <w:t xml:space="preserve"> back</w:t>
+      </w:r>
+      <w:r>
+        <w:rPr>
+          <w:rFonts w:ascii="Times New Roman" w:eastAsia="Times New Roman" w:hAnsi="Times New Roman" w:cs="Times New Roman"/>
+          <w:sz w:val="24"/>
+          <w:szCs w:val="24"/>
+        </w:rPr>
+        <w:t>-</w:t>
+      </w:r>
+      <w:r>
+        <w:rPr>
+          <w:rFonts w:ascii="Times New Roman" w:eastAsia="Times New Roman" w:hAnsi="Times New Roman" w:cs="Times New Roman"/>
+          <w:sz w:val="24"/>
+          <w:szCs w:val="24"/>
+        </w:rPr>
+        <w:t>end</w:t>
+      </w:r>
+      <w:r>
+        <w:rPr>
+          <w:rFonts w:ascii="Times New Roman" w:eastAsia="Times New Roman" w:hAnsi="Times New Roman" w:cs="Times New Roman"/>
+          <w:sz w:val="24"/>
+          <w:szCs w:val="24"/>
+        </w:rPr>
+        <w:t>’s</w:t>
+      </w:r>
+      <w:r>
+        <w:rPr>
+          <w:rFonts w:ascii="Times New Roman" w:eastAsia="Times New Roman" w:hAnsi="Times New Roman" w:cs="Times New Roman"/>
+          <w:sz w:val="24"/>
+          <w:szCs w:val="24"/>
+        </w:rPr>
+        <w:t xml:space="preserve"> methods</w:t>
+      </w:r>
+      <w:r>
+        <w:rPr>
+          <w:rFonts w:ascii="Times New Roman" w:eastAsia="Times New Roman" w:hAnsi="Times New Roman" w:cs="Times New Roman"/>
+          <w:sz w:val="24"/>
+          <w:szCs w:val="24"/>
+        </w:rPr>
+        <w:t>.</w:t>
       </w:r>
     </w:p>
     <w:p>
@@ -751,17 +1055,83 @@
           <w:szCs w:val="24"/>
         </w:rPr>
       </w:pPr>
-      <w:bookmarkStart w:id="0" w:name="_GoBack"/>
-      <w:bookmarkEnd w:id="0"/>
-      <w:r>
-        <w:rPr>
-          <w:rFonts w:ascii="Times New Roman" w:eastAsia="Times New Roman" w:hAnsi="Times New Roman" w:cs="Times New Roman"/>
-          <w:sz w:val="24"/>
-          <w:szCs w:val="24"/>
-        </w:rPr>
-        <w:t>Predicate specific day or one period about the average gross sale.</w:t>
-      </w:r>
-    </w:p>
+      <w:bookmarkStart w:id="0" w:name="OLE_LINK1"/>
+      <w:r>
+        <w:rPr>
+          <w:rFonts w:ascii="Times New Roman" w:eastAsia="Times New Roman" w:hAnsi="Times New Roman" w:cs="Times New Roman"/>
+          <w:sz w:val="24"/>
+          <w:szCs w:val="24"/>
+        </w:rPr>
+        <w:t>Predic</w:t>
+      </w:r>
+      <w:r>
+        <w:rPr>
+          <w:rFonts w:ascii="Times New Roman" w:eastAsia="Times New Roman" w:hAnsi="Times New Roman" w:cs="Times New Roman"/>
+          <w:sz w:val="24"/>
+          <w:szCs w:val="24"/>
+        </w:rPr>
+        <w:t>t</w:t>
+      </w:r>
+      <w:r>
+        <w:rPr>
+          <w:rFonts w:ascii="Times New Roman" w:eastAsia="Times New Roman" w:hAnsi="Times New Roman" w:cs="Times New Roman"/>
+          <w:sz w:val="24"/>
+          <w:szCs w:val="24"/>
+        </w:rPr>
+        <w:t xml:space="preserve"> </w:t>
+      </w:r>
+      <w:r>
+        <w:rPr>
+          <w:rFonts w:ascii="Times New Roman" w:eastAsia="Times New Roman" w:hAnsi="Times New Roman" w:cs="Times New Roman"/>
+          <w:sz w:val="24"/>
+          <w:szCs w:val="24"/>
+        </w:rPr>
+        <w:t xml:space="preserve">average gross sales for a </w:t>
+      </w:r>
+      <w:r>
+        <w:rPr>
+          <w:rFonts w:ascii="Times New Roman" w:eastAsia="Times New Roman" w:hAnsi="Times New Roman" w:cs="Times New Roman"/>
+          <w:sz w:val="24"/>
+          <w:szCs w:val="24"/>
+        </w:rPr>
+        <w:t xml:space="preserve">specific day or </w:t>
+      </w:r>
+      <w:r>
+        <w:rPr>
+          <w:rFonts w:ascii="Times New Roman" w:eastAsia="Times New Roman" w:hAnsi="Times New Roman" w:cs="Times New Roman"/>
+          <w:sz w:val="24"/>
+          <w:szCs w:val="24"/>
+        </w:rPr>
+        <w:t>certain time</w:t>
+      </w:r>
+      <w:r>
+        <w:rPr>
+          <w:rFonts w:ascii="Times New Roman" w:eastAsia="Times New Roman" w:hAnsi="Times New Roman" w:cs="Times New Roman"/>
+          <w:sz w:val="24"/>
+          <w:szCs w:val="24"/>
+        </w:rPr>
+        <w:t xml:space="preserve"> </w:t>
+      </w:r>
+      <w:r>
+        <w:rPr>
+          <w:rFonts w:ascii="Times New Roman" w:eastAsia="Times New Roman" w:hAnsi="Times New Roman" w:cs="Times New Roman"/>
+          <w:sz w:val="24"/>
+          <w:szCs w:val="24"/>
+        </w:rPr>
+        <w:t>intervals</w:t>
+      </w:r>
+      <w:r>
+        <w:rPr>
+          <w:rFonts w:ascii="Times New Roman" w:eastAsia="Times New Roman" w:hAnsi="Times New Roman" w:cs="Times New Roman"/>
+          <w:sz w:val="24"/>
+          <w:szCs w:val="24"/>
+        </w:rPr>
+        <w:t xml:space="preserve"> using past sales data.</w:t>
+      </w:r>
+      <w:bookmarkStart w:id="1" w:name="_GoBack"/>
+      <w:bookmarkEnd w:id="1"/>
+    </w:p>
+    <w:bookmarkEnd w:id="0"/>
     <w:p>
       <w:pPr>
         <w:numPr>
@@ -823,7 +1193,23 @@
           <w:sz w:val="24"/>
           <w:szCs w:val="24"/>
         </w:rPr>
-        <w:t>The task was assigned to each team member can be finished and this went well in Scrum.</w:t>
+        <w:t xml:space="preserve">The task was assigned to each team member </w:t>
+      </w:r>
+      <w:r>
+        <w:rPr>
+          <w:rFonts w:ascii="Times New Roman" w:eastAsia="Times New Roman" w:hAnsi="Times New Roman" w:cs="Times New Roman"/>
+          <w:sz w:val="24"/>
+          <w:szCs w:val="24"/>
+        </w:rPr>
+        <w:t>to</w:t>
+      </w:r>
+      <w:r>
+        <w:rPr>
+          <w:rFonts w:ascii="Times New Roman" w:eastAsia="Times New Roman" w:hAnsi="Times New Roman" w:cs="Times New Roman"/>
+          <w:sz w:val="24"/>
+          <w:szCs w:val="24"/>
+        </w:rPr>
+        <w:t xml:space="preserve"> be finished and this went well in Scrum.</w:t>
       </w:r>
     </w:p>
     <w:p>
@@ -893,7 +1279,15 @@
           <w:sz w:val="24"/>
           <w:szCs w:val="24"/>
         </w:rPr>
-        <w:t>Separate the individual task for each team member.</w:t>
+        <w:t>Separate the individual task for each team member</w:t>
+      </w:r>
+      <w:r>
+        <w:rPr>
+          <w:rFonts w:ascii="Times New Roman" w:eastAsia="Times New Roman" w:hAnsi="Times New Roman" w:cs="Times New Roman"/>
+          <w:sz w:val="24"/>
+          <w:szCs w:val="24"/>
+        </w:rPr>
+        <w:t>.</w:t>
       </w:r>
     </w:p>
     <w:p>

</xml_diff>

<commit_message>
Final Touches before Submission of documents
</commit_message>
<xml_diff>
--- a/documents/Deliverable_3/FlyingMongeese_Deliverable_3_SprintReview_4.docx
+++ b/documents/Deliverable_3/FlyingMongeese_Deliverable_3_SprintReview_4.docx
@@ -6,13 +6,16 @@
       <w:pPr>
         <w:jc w:val="center"/>
         <w:rPr>
+          <w:rFonts w:ascii="Times New Roman" w:hAnsi="Times New Roman" w:cs="Times New Roman"/>
           <w:b/>
           <w:sz w:val="28"/>
           <w:szCs w:val="28"/>
         </w:rPr>
       </w:pPr>
-      <w:r>
-        <w:rPr>
+      <w:bookmarkStart w:id="0" w:name="_GoBack"/>
+      <w:r>
+        <w:rPr>
+          <w:rFonts w:ascii="Times New Roman" w:hAnsi="Times New Roman" w:cs="Times New Roman"/>
           <w:b/>
           <w:sz w:val="28"/>
           <w:szCs w:val="28"/>
@@ -20,6 +23,7 @@
         <w:t>Sprint Review</w:t>
       </w:r>
     </w:p>
+    <w:bookmarkEnd w:id="0"/>
     <w:p>
       <w:pPr>
         <w:numPr>
@@ -1055,7 +1059,7 @@
           <w:szCs w:val="24"/>
         </w:rPr>
       </w:pPr>
-      <w:bookmarkStart w:id="0" w:name="OLE_LINK1"/>
+      <w:bookmarkStart w:id="1" w:name="OLE_LINK1"/>
       <w:r>
         <w:rPr>
           <w:rFonts w:ascii="Times New Roman" w:eastAsia="Times New Roman" w:hAnsi="Times New Roman" w:cs="Times New Roman"/>
@@ -1128,10 +1132,8 @@
         </w:rPr>
         <w:t xml:space="preserve"> using past sales data.</w:t>
       </w:r>
-      <w:bookmarkStart w:id="1" w:name="_GoBack"/>
-      <w:bookmarkEnd w:id="1"/>
-    </w:p>
-    <w:bookmarkEnd w:id="0"/>
+    </w:p>
+    <w:bookmarkEnd w:id="1"/>
     <w:p>
       <w:pPr>
         <w:numPr>

</xml_diff>